<commit_message>
Implementacion de documentacion faltante
</commit_message>
<xml_diff>
--- a/FD06-EPIS-PropuestaProyecto.docx
+++ b/FD06-EPIS-PropuestaProyecto.docx
@@ -1,6 +1,6 @@
 
 <file path=word/document.xml><?xml version="1.0" encoding="utf-8"?>
-<w:document xmlns:wpc="http://schemas.microsoft.com/office/word/2010/wordprocessingCanvas" xmlns:cx="http://schemas.microsoft.com/office/drawing/2014/chartex" xmlns:cx1="http://schemas.microsoft.com/office/drawing/2015/9/8/chartex" xmlns:cx2="http://schemas.microsoft.com/office/drawing/2015/10/21/chartex" xmlns:cx3="http://schemas.microsoft.com/office/drawing/2016/5/9/chartex" xmlns:cx4="http://schemas.microsoft.com/office/drawing/2016/5/10/chartex" xmlns:cx5="http://schemas.microsoft.com/office/drawing/2016/5/11/chartex" xmlns:cx6="http://schemas.microsoft.com/office/drawing/2016/5/12/chartex" xmlns:cx7="http://schemas.microsoft.com/office/drawing/2016/5/13/chartex" xmlns:cx8="http://schemas.microsoft.com/office/drawing/2016/5/14/chartex" xmlns:mc="http://schemas.openxmlformats.org/markup-compatibility/2006" xmlns:aink="http://schemas.microsoft.com/office/drawing/2016/ink" xmlns:am3d="http://schemas.microsoft.com/office/drawing/2017/model3d" xmlns:o="urn:schemas-microsoft-com:office:office" xmlns:oel="http://schemas.microsoft.com/office/2019/extlst" xmlns:r="http://schemas.openxmlformats.org/officeDocument/2006/relationships" xmlns:m="http://schemas.openxmlformats.org/officeDocument/2006/math" xmlns:v="urn:schemas-microsoft-com:vml" xmlns:wp14="http://schemas.microsoft.com/office/word/2010/wordprocessingDrawing" xmlns:wp="http://schemas.openxmlformats.org/drawingml/2006/wordprocessingDrawing" xmlns:w10="urn:schemas-microsoft-com:office:word" xmlns:w="http://schemas.openxmlformats.org/wordprocessingml/2006/main" xmlns:w14="http://schemas.microsoft.com/office/word/2010/wordml" xmlns:w15="http://schemas.microsoft.com/office/word/2012/wordml" xmlns:w16cex="http://schemas.microsoft.com/office/word/2018/wordml/cex" xmlns:w16cid="http://schemas.microsoft.com/office/word/2016/wordml/cid" xmlns:w16="http://schemas.microsoft.com/office/word/2018/wordml" xmlns:w16du="http://schemas.microsoft.com/office/word/2023/wordml/word16du" xmlns:w16sdtdh="http://schemas.microsoft.com/office/word/2020/wordml/sdtdatahash" xmlns:w16sdtfl="http://schemas.microsoft.com/office/word/2024/wordml/sdtformatlock" xmlns:w16se="http://schemas.microsoft.com/office/word/2015/wordml/symex" xmlns:wpg="http://schemas.microsoft.com/office/word/2010/wordprocessingGroup" xmlns:wpi="http://schemas.microsoft.com/office/word/2010/wordprocessingInk" xmlns:wne="http://schemas.microsoft.com/office/word/2006/wordml" xmlns:wps="http://schemas.microsoft.com/office/word/2010/wordprocessingShape" mc:Ignorable="w14 w15 w16se w16cid w16 w16cex w16sdtdh w16sdtfl w16du wp14">
+<w:document xmlns:wpc="http://schemas.microsoft.com/office/word/2010/wordprocessingCanvas" xmlns:mc="http://schemas.openxmlformats.org/markup-compatibility/2006" xmlns:o="urn:schemas-microsoft-com:office:office" xmlns:r="http://schemas.openxmlformats.org/officeDocument/2006/relationships" xmlns:m="http://schemas.openxmlformats.org/officeDocument/2006/math" xmlns:v="urn:schemas-microsoft-com:vml" xmlns:wp14="http://schemas.microsoft.com/office/word/2010/wordprocessingDrawing" xmlns:wp="http://schemas.openxmlformats.org/drawingml/2006/wordprocessingDrawing" xmlns:w10="urn:schemas-microsoft-com:office:word" xmlns:w="http://schemas.openxmlformats.org/wordprocessingml/2006/main" xmlns:w14="http://schemas.microsoft.com/office/word/2010/wordml" xmlns:w15="http://schemas.microsoft.com/office/word/2012/wordml" xmlns:wpg="http://schemas.microsoft.com/office/word/2010/wordprocessingGroup" xmlns:wpi="http://schemas.microsoft.com/office/word/2010/wordprocessingInk" xmlns:wne="http://schemas.microsoft.com/office/word/2006/wordml" xmlns:wps="http://schemas.microsoft.com/office/word/2010/wordprocessingShape" mc:Ignorable="w14 w15 wp14">
   <w:body>
     <w:p>
       <w:pPr>
@@ -288,7 +288,7 @@
           <w:sz w:val="36"/>
           <w:szCs w:val="36"/>
         </w:rPr>
-        <w:t>SEACE Project Finder</w:t>
+        <w:t>{Nombre de Proyecto}</w:t>
       </w:r>
     </w:p>
     <w:p>
@@ -853,6 +853,7 @@
         </w:rPr>
         <w:t>{Nombre del Proyecto, lugar, a</w:t>
       </w:r>
+      <w:proofErr w:type="spellStart"/>
       <w:r>
         <w:rPr>
           <w:rFonts w:ascii="Times New Roman" w:hAnsi="Times New Roman" w:cs="Times New Roman"/>
@@ -861,7 +862,18 @@
           <w:sz w:val="44"/>
           <w:szCs w:val="24"/>
         </w:rPr>
-        <w:t>ño}</w:t>
+        <w:t>ño</w:t>
+      </w:r>
+      <w:proofErr w:type="spellEnd"/>
+      <w:r>
+        <w:rPr>
+          <w:rFonts w:ascii="Times New Roman" w:hAnsi="Times New Roman" w:cs="Times New Roman"/>
+          <w:b/>
+          <w:i/>
+          <w:sz w:val="44"/>
+          <w:szCs w:val="24"/>
+        </w:rPr>
+        <w:t>}</w:t>
       </w:r>
     </w:p>
     <w:p>
@@ -1472,6 +1484,7 @@
         <w:tc>
           <w:tcPr>
             <w:tcW w:w="3058" w:type="dxa"/>
+            <w:shd w:val="clear" w:color="auto" w:fill="auto"/>
             <w:vAlign w:val="center"/>
           </w:tcPr>
           <w:p>
@@ -1529,7 +1542,7 @@
       <w:sdtContent>
         <w:p>
           <w:pPr>
-            <w:pStyle w:val="TtuloTDC"/>
+            <w:pStyle w:val="TtulodeTDC"/>
             <w:spacing w:before="0" w:line="360" w:lineRule="auto"/>
           </w:pPr>
           <w:r>
@@ -2195,6 +2208,8 @@
               <w:sz w:val="24"/>
             </w:rPr>
           </w:pPr>
+          <w:bookmarkStart w:id="0" w:name="_GoBack"/>
+          <w:bookmarkEnd w:id="0"/>
         </w:p>
         <w:p>
           <w:pPr>
@@ -2578,6 +2593,7 @@
               </w:rPr>
               <w:t>, lugar y a</w:t>
             </w:r>
+            <w:proofErr w:type="spellStart"/>
             <w:r>
               <w:rPr>
                 <w:rFonts w:ascii="Times New Roman" w:hAnsi="Times New Roman" w:cs="Times New Roman"/>
@@ -2587,6 +2603,7 @@
               </w:rPr>
               <w:t>ño</w:t>
             </w:r>
+            <w:proofErr w:type="spellEnd"/>
             <w:r>
               <w:rPr>
                 <w:rFonts w:ascii="Times New Roman" w:hAnsi="Times New Roman" w:cs="Times New Roman"/>
@@ -3104,7 +3121,7 @@
 </file>
 
 <file path=word/endnotes.xml><?xml version="1.0" encoding="utf-8"?>
-<w:endnotes xmlns:wpc="http://schemas.microsoft.com/office/word/2010/wordprocessingCanvas" xmlns:cx="http://schemas.microsoft.com/office/drawing/2014/chartex" xmlns:cx1="http://schemas.microsoft.com/office/drawing/2015/9/8/chartex" xmlns:cx2="http://schemas.microsoft.com/office/drawing/2015/10/21/chartex" xmlns:cx3="http://schemas.microsoft.com/office/drawing/2016/5/9/chartex" xmlns:cx4="http://schemas.microsoft.com/office/drawing/2016/5/10/chartex" xmlns:cx5="http://schemas.microsoft.com/office/drawing/2016/5/11/chartex" xmlns:cx6="http://schemas.microsoft.com/office/drawing/2016/5/12/chartex" xmlns:cx7="http://schemas.microsoft.com/office/drawing/2016/5/13/chartex" xmlns:cx8="http://schemas.microsoft.com/office/drawing/2016/5/14/chartex" xmlns:mc="http://schemas.openxmlformats.org/markup-compatibility/2006" xmlns:aink="http://schemas.microsoft.com/office/drawing/2016/ink" xmlns:am3d="http://schemas.microsoft.com/office/drawing/2017/model3d" xmlns:o="urn:schemas-microsoft-com:office:office" xmlns:oel="http://schemas.microsoft.com/office/2019/extlst" xmlns:r="http://schemas.openxmlformats.org/officeDocument/2006/relationships" xmlns:m="http://schemas.openxmlformats.org/officeDocument/2006/math" xmlns:v="urn:schemas-microsoft-com:vml" xmlns:wp14="http://schemas.microsoft.com/office/word/2010/wordprocessingDrawing" xmlns:wp="http://schemas.openxmlformats.org/drawingml/2006/wordprocessingDrawing" xmlns:w10="urn:schemas-microsoft-com:office:word" xmlns:w="http://schemas.openxmlformats.org/wordprocessingml/2006/main" xmlns:w14="http://schemas.microsoft.com/office/word/2010/wordml" xmlns:w15="http://schemas.microsoft.com/office/word/2012/wordml" xmlns:w16cex="http://schemas.microsoft.com/office/word/2018/wordml/cex" xmlns:w16cid="http://schemas.microsoft.com/office/word/2016/wordml/cid" xmlns:w16="http://schemas.microsoft.com/office/word/2018/wordml" xmlns:w16du="http://schemas.microsoft.com/office/word/2023/wordml/word16du" xmlns:w16sdtdh="http://schemas.microsoft.com/office/word/2020/wordml/sdtdatahash" xmlns:w16sdtfl="http://schemas.microsoft.com/office/word/2024/wordml/sdtformatlock" xmlns:w16se="http://schemas.microsoft.com/office/word/2015/wordml/symex" xmlns:wpg="http://schemas.microsoft.com/office/word/2010/wordprocessingGroup" xmlns:wpi="http://schemas.microsoft.com/office/word/2010/wordprocessingInk" xmlns:wne="http://schemas.microsoft.com/office/word/2006/wordml" xmlns:wps="http://schemas.microsoft.com/office/word/2010/wordprocessingShape" mc:Ignorable="w14 w15 w16se w16cid w16 w16cex w16sdtdh w16sdtfl w16du wp14">
+<w:endnotes xmlns:wpc="http://schemas.microsoft.com/office/word/2010/wordprocessingCanvas" xmlns:mc="http://schemas.openxmlformats.org/markup-compatibility/2006" xmlns:o="urn:schemas-microsoft-com:office:office" xmlns:r="http://schemas.openxmlformats.org/officeDocument/2006/relationships" xmlns:m="http://schemas.openxmlformats.org/officeDocument/2006/math" xmlns:v="urn:schemas-microsoft-com:vml" xmlns:wp14="http://schemas.microsoft.com/office/word/2010/wordprocessingDrawing" xmlns:wp="http://schemas.openxmlformats.org/drawingml/2006/wordprocessingDrawing" xmlns:w10="urn:schemas-microsoft-com:office:word" xmlns:w="http://schemas.openxmlformats.org/wordprocessingml/2006/main" xmlns:w14="http://schemas.microsoft.com/office/word/2010/wordml" xmlns:w15="http://schemas.microsoft.com/office/word/2012/wordml" xmlns:wpg="http://schemas.microsoft.com/office/word/2010/wordprocessingGroup" xmlns:wpi="http://schemas.microsoft.com/office/word/2010/wordprocessingInk" xmlns:wne="http://schemas.microsoft.com/office/word/2006/wordml" xmlns:wps="http://schemas.microsoft.com/office/word/2010/wordprocessingShape" mc:Ignorable="w14 w15 wp14">
   <w:endnote w:type="separator" w:id="-1">
     <w:p>
       <w:pPr>
@@ -3129,7 +3146,7 @@
 </file>
 
 <file path=word/footer1.xml><?xml version="1.0" encoding="utf-8"?>
-<w:ftr xmlns:wpc="http://schemas.microsoft.com/office/word/2010/wordprocessingCanvas" xmlns:cx="http://schemas.microsoft.com/office/drawing/2014/chartex" xmlns:cx1="http://schemas.microsoft.com/office/drawing/2015/9/8/chartex" xmlns:cx2="http://schemas.microsoft.com/office/drawing/2015/10/21/chartex" xmlns:cx3="http://schemas.microsoft.com/office/drawing/2016/5/9/chartex" xmlns:cx4="http://schemas.microsoft.com/office/drawing/2016/5/10/chartex" xmlns:cx5="http://schemas.microsoft.com/office/drawing/2016/5/11/chartex" xmlns:cx6="http://schemas.microsoft.com/office/drawing/2016/5/12/chartex" xmlns:cx7="http://schemas.microsoft.com/office/drawing/2016/5/13/chartex" xmlns:cx8="http://schemas.microsoft.com/office/drawing/2016/5/14/chartex" xmlns:mc="http://schemas.openxmlformats.org/markup-compatibility/2006" xmlns:aink="http://schemas.microsoft.com/office/drawing/2016/ink" xmlns:am3d="http://schemas.microsoft.com/office/drawing/2017/model3d" xmlns:o="urn:schemas-microsoft-com:office:office" xmlns:oel="http://schemas.microsoft.com/office/2019/extlst" xmlns:r="http://schemas.openxmlformats.org/officeDocument/2006/relationships" xmlns:m="http://schemas.openxmlformats.org/officeDocument/2006/math" xmlns:v="urn:schemas-microsoft-com:vml" xmlns:wp14="http://schemas.microsoft.com/office/word/2010/wordprocessingDrawing" xmlns:wp="http://schemas.openxmlformats.org/drawingml/2006/wordprocessingDrawing" xmlns:w10="urn:schemas-microsoft-com:office:word" xmlns:w="http://schemas.openxmlformats.org/wordprocessingml/2006/main" xmlns:w14="http://schemas.microsoft.com/office/word/2010/wordml" xmlns:w15="http://schemas.microsoft.com/office/word/2012/wordml" xmlns:w16cex="http://schemas.microsoft.com/office/word/2018/wordml/cex" xmlns:w16cid="http://schemas.microsoft.com/office/word/2016/wordml/cid" xmlns:w16="http://schemas.microsoft.com/office/word/2018/wordml" xmlns:w16du="http://schemas.microsoft.com/office/word/2023/wordml/word16du" xmlns:w16sdtdh="http://schemas.microsoft.com/office/word/2020/wordml/sdtdatahash" xmlns:w16sdtfl="http://schemas.microsoft.com/office/word/2024/wordml/sdtformatlock" xmlns:w16se="http://schemas.microsoft.com/office/word/2015/wordml/symex" xmlns:wpg="http://schemas.microsoft.com/office/word/2010/wordprocessingGroup" xmlns:wpi="http://schemas.microsoft.com/office/word/2010/wordprocessingInk" xmlns:wne="http://schemas.microsoft.com/office/word/2006/wordml" xmlns:wps="http://schemas.microsoft.com/office/word/2010/wordprocessingShape" mc:Ignorable="w14 w15 w16se w16cid w16 w16cex w16sdtdh w16sdtfl w16du wp14">
+<w:ftr xmlns:wpc="http://schemas.microsoft.com/office/word/2010/wordprocessingCanvas" xmlns:mc="http://schemas.openxmlformats.org/markup-compatibility/2006" xmlns:o="urn:schemas-microsoft-com:office:office" xmlns:r="http://schemas.openxmlformats.org/officeDocument/2006/relationships" xmlns:m="http://schemas.openxmlformats.org/officeDocument/2006/math" xmlns:v="urn:schemas-microsoft-com:vml" xmlns:wp14="http://schemas.microsoft.com/office/word/2010/wordprocessingDrawing" xmlns:wp="http://schemas.openxmlformats.org/drawingml/2006/wordprocessingDrawing" xmlns:w10="urn:schemas-microsoft-com:office:word" xmlns:w="http://schemas.openxmlformats.org/wordprocessingml/2006/main" xmlns:w14="http://schemas.microsoft.com/office/word/2010/wordml" xmlns:w15="http://schemas.microsoft.com/office/word/2012/wordml" xmlns:wpg="http://schemas.microsoft.com/office/word/2010/wordprocessingGroup" xmlns:wpi="http://schemas.microsoft.com/office/word/2010/wordprocessingInk" xmlns:wne="http://schemas.microsoft.com/office/word/2006/wordml" xmlns:wps="http://schemas.microsoft.com/office/word/2010/wordprocessingShape" mc:Ignorable="w14 w15 wp14">
   <w:sdt>
     <w:sdtPr>
       <w:id w:val="-1014383162"/>
@@ -3138,6 +3155,7 @@
         <w:docPartUnique/>
       </w:docPartObj>
     </w:sdtPr>
+    <w:sdtEndPr/>
     <w:sdtContent>
       <w:p>
         <w:pPr>
@@ -3175,7 +3193,7 @@
 </file>
 
 <file path=word/footnotes.xml><?xml version="1.0" encoding="utf-8"?>
-<w:footnotes xmlns:wpc="http://schemas.microsoft.com/office/word/2010/wordprocessingCanvas" xmlns:cx="http://schemas.microsoft.com/office/drawing/2014/chartex" xmlns:cx1="http://schemas.microsoft.com/office/drawing/2015/9/8/chartex" xmlns:cx2="http://schemas.microsoft.com/office/drawing/2015/10/21/chartex" xmlns:cx3="http://schemas.microsoft.com/office/drawing/2016/5/9/chartex" xmlns:cx4="http://schemas.microsoft.com/office/drawing/2016/5/10/chartex" xmlns:cx5="http://schemas.microsoft.com/office/drawing/2016/5/11/chartex" xmlns:cx6="http://schemas.microsoft.com/office/drawing/2016/5/12/chartex" xmlns:cx7="http://schemas.microsoft.com/office/drawing/2016/5/13/chartex" xmlns:cx8="http://schemas.microsoft.com/office/drawing/2016/5/14/chartex" xmlns:mc="http://schemas.openxmlformats.org/markup-compatibility/2006" xmlns:aink="http://schemas.microsoft.com/office/drawing/2016/ink" xmlns:am3d="http://schemas.microsoft.com/office/drawing/2017/model3d" xmlns:o="urn:schemas-microsoft-com:office:office" xmlns:oel="http://schemas.microsoft.com/office/2019/extlst" xmlns:r="http://schemas.openxmlformats.org/officeDocument/2006/relationships" xmlns:m="http://schemas.openxmlformats.org/officeDocument/2006/math" xmlns:v="urn:schemas-microsoft-com:vml" xmlns:wp14="http://schemas.microsoft.com/office/word/2010/wordprocessingDrawing" xmlns:wp="http://schemas.openxmlformats.org/drawingml/2006/wordprocessingDrawing" xmlns:w10="urn:schemas-microsoft-com:office:word" xmlns:w="http://schemas.openxmlformats.org/wordprocessingml/2006/main" xmlns:w14="http://schemas.microsoft.com/office/word/2010/wordml" xmlns:w15="http://schemas.microsoft.com/office/word/2012/wordml" xmlns:w16cex="http://schemas.microsoft.com/office/word/2018/wordml/cex" xmlns:w16cid="http://schemas.microsoft.com/office/word/2016/wordml/cid" xmlns:w16="http://schemas.microsoft.com/office/word/2018/wordml" xmlns:w16du="http://schemas.microsoft.com/office/word/2023/wordml/word16du" xmlns:w16sdtdh="http://schemas.microsoft.com/office/word/2020/wordml/sdtdatahash" xmlns:w16sdtfl="http://schemas.microsoft.com/office/word/2024/wordml/sdtformatlock" xmlns:w16se="http://schemas.microsoft.com/office/word/2015/wordml/symex" xmlns:wpg="http://schemas.microsoft.com/office/word/2010/wordprocessingGroup" xmlns:wpi="http://schemas.microsoft.com/office/word/2010/wordprocessingInk" xmlns:wne="http://schemas.microsoft.com/office/word/2006/wordml" xmlns:wps="http://schemas.microsoft.com/office/word/2010/wordprocessingShape" mc:Ignorable="w14 w15 w16se w16cid w16 w16cex w16sdtdh w16sdtfl w16du wp14">
+<w:footnotes xmlns:wpc="http://schemas.microsoft.com/office/word/2010/wordprocessingCanvas" xmlns:mc="http://schemas.openxmlformats.org/markup-compatibility/2006" xmlns:o="urn:schemas-microsoft-com:office:office" xmlns:r="http://schemas.openxmlformats.org/officeDocument/2006/relationships" xmlns:m="http://schemas.openxmlformats.org/officeDocument/2006/math" xmlns:v="urn:schemas-microsoft-com:vml" xmlns:wp14="http://schemas.microsoft.com/office/word/2010/wordprocessingDrawing" xmlns:wp="http://schemas.openxmlformats.org/drawingml/2006/wordprocessingDrawing" xmlns:w10="urn:schemas-microsoft-com:office:word" xmlns:w="http://schemas.openxmlformats.org/wordprocessingml/2006/main" xmlns:w14="http://schemas.microsoft.com/office/word/2010/wordml" xmlns:w15="http://schemas.microsoft.com/office/word/2012/wordml" xmlns:wpg="http://schemas.microsoft.com/office/word/2010/wordprocessingGroup" xmlns:wpi="http://schemas.microsoft.com/office/word/2010/wordprocessingInk" xmlns:wne="http://schemas.microsoft.com/office/word/2006/wordml" xmlns:wps="http://schemas.microsoft.com/office/word/2010/wordprocessingShape" mc:Ignorable="w14 w15 wp14">
   <w:footnote w:type="separator" w:id="-1">
     <w:p>
       <w:pPr>
@@ -3200,7 +3218,7 @@
 </file>
 
 <file path=word/header1.xml><?xml version="1.0" encoding="utf-8"?>
-<w:hdr xmlns:wpc="http://schemas.microsoft.com/office/word/2010/wordprocessingCanvas" xmlns:cx="http://schemas.microsoft.com/office/drawing/2014/chartex" xmlns:cx1="http://schemas.microsoft.com/office/drawing/2015/9/8/chartex" xmlns:cx2="http://schemas.microsoft.com/office/drawing/2015/10/21/chartex" xmlns:cx3="http://schemas.microsoft.com/office/drawing/2016/5/9/chartex" xmlns:cx4="http://schemas.microsoft.com/office/drawing/2016/5/10/chartex" xmlns:cx5="http://schemas.microsoft.com/office/drawing/2016/5/11/chartex" xmlns:cx6="http://schemas.microsoft.com/office/drawing/2016/5/12/chartex" xmlns:cx7="http://schemas.microsoft.com/office/drawing/2016/5/13/chartex" xmlns:cx8="http://schemas.microsoft.com/office/drawing/2016/5/14/chartex" xmlns:mc="http://schemas.openxmlformats.org/markup-compatibility/2006" xmlns:aink="http://schemas.microsoft.com/office/drawing/2016/ink" xmlns:am3d="http://schemas.microsoft.com/office/drawing/2017/model3d" xmlns:o="urn:schemas-microsoft-com:office:office" xmlns:oel="http://schemas.microsoft.com/office/2019/extlst" xmlns:r="http://schemas.openxmlformats.org/officeDocument/2006/relationships" xmlns:m="http://schemas.openxmlformats.org/officeDocument/2006/math" xmlns:v="urn:schemas-microsoft-com:vml" xmlns:wp14="http://schemas.microsoft.com/office/word/2010/wordprocessingDrawing" xmlns:wp="http://schemas.openxmlformats.org/drawingml/2006/wordprocessingDrawing" xmlns:w10="urn:schemas-microsoft-com:office:word" xmlns:w="http://schemas.openxmlformats.org/wordprocessingml/2006/main" xmlns:w14="http://schemas.microsoft.com/office/word/2010/wordml" xmlns:w15="http://schemas.microsoft.com/office/word/2012/wordml" xmlns:w16cex="http://schemas.microsoft.com/office/word/2018/wordml/cex" xmlns:w16cid="http://schemas.microsoft.com/office/word/2016/wordml/cid" xmlns:w16="http://schemas.microsoft.com/office/word/2018/wordml" xmlns:w16du="http://schemas.microsoft.com/office/word/2023/wordml/word16du" xmlns:w16sdtdh="http://schemas.microsoft.com/office/word/2020/wordml/sdtdatahash" xmlns:w16sdtfl="http://schemas.microsoft.com/office/word/2024/wordml/sdtformatlock" xmlns:w16se="http://schemas.microsoft.com/office/word/2015/wordml/symex" xmlns:wpg="http://schemas.microsoft.com/office/word/2010/wordprocessingGroup" xmlns:wpi="http://schemas.microsoft.com/office/word/2010/wordprocessingInk" xmlns:wne="http://schemas.microsoft.com/office/word/2006/wordml" xmlns:wps="http://schemas.microsoft.com/office/word/2010/wordprocessingShape" mc:Ignorable="w14 w15 w16se w16cid w16 w16cex w16sdtdh w16sdtfl w16du wp14">
+<w:hdr xmlns:wpc="http://schemas.microsoft.com/office/word/2010/wordprocessingCanvas" xmlns:mc="http://schemas.openxmlformats.org/markup-compatibility/2006" xmlns:o="urn:schemas-microsoft-com:office:office" xmlns:r="http://schemas.openxmlformats.org/officeDocument/2006/relationships" xmlns:m="http://schemas.openxmlformats.org/officeDocument/2006/math" xmlns:v="urn:schemas-microsoft-com:vml" xmlns:wp14="http://schemas.microsoft.com/office/word/2010/wordprocessingDrawing" xmlns:wp="http://schemas.openxmlformats.org/drawingml/2006/wordprocessingDrawing" xmlns:w10="urn:schemas-microsoft-com:office:word" xmlns:w="http://schemas.openxmlformats.org/wordprocessingml/2006/main" xmlns:w14="http://schemas.microsoft.com/office/word/2010/wordml" xmlns:w15="http://schemas.microsoft.com/office/word/2012/wordml" xmlns:wpg="http://schemas.microsoft.com/office/word/2010/wordprocessingGroup" xmlns:wpi="http://schemas.microsoft.com/office/word/2010/wordprocessingInk" xmlns:wne="http://schemas.microsoft.com/office/word/2006/wordml" xmlns:wps="http://schemas.microsoft.com/office/word/2010/wordprocessingShape" mc:Ignorable="w14 w15 wp14">
   <w:p>
     <w:pPr>
       <w:pStyle w:val="Encabezado"/>
@@ -3220,8 +3238,8 @@
 </file>
 
 <file path=word/numbering.xml><?xml version="1.0" encoding="utf-8"?>
-<w:numbering xmlns:wpc="http://schemas.microsoft.com/office/word/2010/wordprocessingCanvas" xmlns:cx="http://schemas.microsoft.com/office/drawing/2014/chartex" xmlns:cx1="http://schemas.microsoft.com/office/drawing/2015/9/8/chartex" xmlns:cx2="http://schemas.microsoft.com/office/drawing/2015/10/21/chartex" xmlns:cx3="http://schemas.microsoft.com/office/drawing/2016/5/9/chartex" xmlns:cx4="http://schemas.microsoft.com/office/drawing/2016/5/10/chartex" xmlns:cx5="http://schemas.microsoft.com/office/drawing/2016/5/11/chartex" xmlns:cx6="http://schemas.microsoft.com/office/drawing/2016/5/12/chartex" xmlns:cx7="http://schemas.microsoft.com/office/drawing/2016/5/13/chartex" xmlns:cx8="http://schemas.microsoft.com/office/drawing/2016/5/14/chartex" xmlns:mc="http://schemas.openxmlformats.org/markup-compatibility/2006" xmlns:aink="http://schemas.microsoft.com/office/drawing/2016/ink" xmlns:am3d="http://schemas.microsoft.com/office/drawing/2017/model3d" xmlns:o="urn:schemas-microsoft-com:office:office" xmlns:oel="http://schemas.microsoft.com/office/2019/extlst" xmlns:r="http://schemas.openxmlformats.org/officeDocument/2006/relationships" xmlns:m="http://schemas.openxmlformats.org/officeDocument/2006/math" xmlns:v="urn:schemas-microsoft-com:vml" xmlns:wp14="http://schemas.microsoft.com/office/word/2010/wordprocessingDrawing" xmlns:wp="http://schemas.openxmlformats.org/drawingml/2006/wordprocessingDrawing" xmlns:w10="urn:schemas-microsoft-com:office:word" xmlns:w="http://schemas.openxmlformats.org/wordprocessingml/2006/main" xmlns:w14="http://schemas.microsoft.com/office/word/2010/wordml" xmlns:w15="http://schemas.microsoft.com/office/word/2012/wordml" xmlns:w16cex="http://schemas.microsoft.com/office/word/2018/wordml/cex" xmlns:w16cid="http://schemas.microsoft.com/office/word/2016/wordml/cid" xmlns:w16="http://schemas.microsoft.com/office/word/2018/wordml" xmlns:w16du="http://schemas.microsoft.com/office/word/2023/wordml/word16du" xmlns:w16sdtdh="http://schemas.microsoft.com/office/word/2020/wordml/sdtdatahash" xmlns:w16sdtfl="http://schemas.microsoft.com/office/word/2024/wordml/sdtformatlock" xmlns:w16se="http://schemas.microsoft.com/office/word/2015/wordml/symex" xmlns:wpg="http://schemas.microsoft.com/office/word/2010/wordprocessingGroup" xmlns:wpi="http://schemas.microsoft.com/office/word/2010/wordprocessingInk" xmlns:wne="http://schemas.microsoft.com/office/word/2006/wordml" xmlns:wps="http://schemas.microsoft.com/office/word/2010/wordprocessingShape" mc:Ignorable="w14 w15 w16se w16cid w16 w16cex w16sdtdh w16sdtfl w16du wp14">
-  <w:abstractNum w:abstractNumId="0" w15:restartNumberingAfterBreak="0">
+<w:numbering xmlns:wpc="http://schemas.microsoft.com/office/word/2010/wordprocessingCanvas" xmlns:mc="http://schemas.openxmlformats.org/markup-compatibility/2006" xmlns:o="urn:schemas-microsoft-com:office:office" xmlns:r="http://schemas.openxmlformats.org/officeDocument/2006/relationships" xmlns:m="http://schemas.openxmlformats.org/officeDocument/2006/math" xmlns:v="urn:schemas-microsoft-com:vml" xmlns:wp14="http://schemas.microsoft.com/office/word/2010/wordprocessingDrawing" xmlns:wp="http://schemas.openxmlformats.org/drawingml/2006/wordprocessingDrawing" xmlns:w10="urn:schemas-microsoft-com:office:word" xmlns:w="http://schemas.openxmlformats.org/wordprocessingml/2006/main" xmlns:w14="http://schemas.microsoft.com/office/word/2010/wordml" xmlns:w15="http://schemas.microsoft.com/office/word/2012/wordml" xmlns:wpg="http://schemas.microsoft.com/office/word/2010/wordprocessingGroup" xmlns:wpi="http://schemas.microsoft.com/office/word/2010/wordprocessingInk" xmlns:wne="http://schemas.microsoft.com/office/word/2006/wordml" xmlns:wps="http://schemas.microsoft.com/office/word/2010/wordprocessingShape" mc:Ignorable="w14 w15 wp14">
+  <w:abstractNum w:abstractNumId="0">
     <w:nsid w:val="15FB601E"/>
     <w:multiLevelType w:val="hybridMultilevel"/>
     <w:tmpl w:val="6E74E080"/>
@@ -3310,7 +3328,7 @@
       </w:pPr>
     </w:lvl>
   </w:abstractNum>
-  <w:abstractNum w:abstractNumId="1" w15:restartNumberingAfterBreak="0">
+  <w:abstractNum w:abstractNumId="1">
     <w:nsid w:val="27772C7A"/>
     <w:multiLevelType w:val="hybridMultilevel"/>
     <w:tmpl w:val="F9A847D6"/>
@@ -3423,7 +3441,7 @@
       </w:rPr>
     </w:lvl>
   </w:abstractNum>
-  <w:abstractNum w:abstractNumId="2" w15:restartNumberingAfterBreak="0">
+  <w:abstractNum w:abstractNumId="2">
     <w:nsid w:val="69A656A6"/>
     <w:multiLevelType w:val="hybridMultilevel"/>
     <w:tmpl w:val="BCE2E368"/>
@@ -3509,7 +3527,7 @@
       </w:pPr>
     </w:lvl>
   </w:abstractNum>
-  <w:abstractNum w:abstractNumId="3" w15:restartNumberingAfterBreak="0">
+  <w:abstractNum w:abstractNumId="3">
     <w:nsid w:val="6B352696"/>
     <w:multiLevelType w:val="hybridMultilevel"/>
     <w:tmpl w:val="6E74E080"/>
@@ -3598,16 +3616,16 @@
       </w:pPr>
     </w:lvl>
   </w:abstractNum>
-  <w:num w:numId="1" w16cid:durableId="1133132730">
+  <w:num w:numId="1">
     <w:abstractNumId w:val="2"/>
   </w:num>
-  <w:num w:numId="2" w16cid:durableId="1362130843">
+  <w:num w:numId="2">
     <w:abstractNumId w:val="1"/>
   </w:num>
-  <w:num w:numId="3" w16cid:durableId="322130009">
+  <w:num w:numId="3">
     <w:abstractNumId w:val="0"/>
   </w:num>
-  <w:num w:numId="4" w16cid:durableId="1206526325">
+  <w:num w:numId="4">
     <w:abstractNumId w:val="3"/>
   </w:num>
   <w:numIdMacAtCleanup w:val="1"/>
@@ -3615,7 +3633,7 @@
 </file>
 
 <file path=word/styles.xml><?xml version="1.0" encoding="utf-8"?>
-<w:styles xmlns:mc="http://schemas.openxmlformats.org/markup-compatibility/2006" xmlns:r="http://schemas.openxmlformats.org/officeDocument/2006/relationships" xmlns:w="http://schemas.openxmlformats.org/wordprocessingml/2006/main" xmlns:w14="http://schemas.microsoft.com/office/word/2010/wordml" xmlns:w15="http://schemas.microsoft.com/office/word/2012/wordml" xmlns:w16cex="http://schemas.microsoft.com/office/word/2018/wordml/cex" xmlns:w16cid="http://schemas.microsoft.com/office/word/2016/wordml/cid" xmlns:w16="http://schemas.microsoft.com/office/word/2018/wordml" xmlns:w16du="http://schemas.microsoft.com/office/word/2023/wordml/word16du" xmlns:w16sdtdh="http://schemas.microsoft.com/office/word/2020/wordml/sdtdatahash" xmlns:w16sdtfl="http://schemas.microsoft.com/office/word/2024/wordml/sdtformatlock" xmlns:w16se="http://schemas.microsoft.com/office/word/2015/wordml/symex" mc:Ignorable="w14 w15 w16se w16cid w16 w16cex w16sdtdh w16sdtfl w16du">
+<w:styles xmlns:mc="http://schemas.openxmlformats.org/markup-compatibility/2006" xmlns:r="http://schemas.openxmlformats.org/officeDocument/2006/relationships" xmlns:w="http://schemas.openxmlformats.org/wordprocessingml/2006/main" xmlns:w14="http://schemas.microsoft.com/office/word/2010/wordml" xmlns:w15="http://schemas.microsoft.com/office/word/2012/wordml" mc:Ignorable="w14 w15">
   <w:docDefaults>
     <w:rPrDefault>
       <w:rPr>
@@ -3631,7 +3649,7 @@
       </w:pPr>
     </w:pPrDefault>
   </w:docDefaults>
-  <w:latentStyles w:defLockedState="0" w:defUIPriority="99" w:defSemiHidden="0" w:defUnhideWhenUsed="0" w:defQFormat="0" w:count="376">
+  <w:latentStyles w:defLockedState="0" w:defUIPriority="99" w:defSemiHidden="0" w:defUnhideWhenUsed="0" w:defQFormat="0" w:count="371">
     <w:lsdException w:name="Normal" w:uiPriority="0" w:qFormat="1"/>
     <w:lsdException w:name="heading 1" w:uiPriority="9" w:qFormat="1"/>
     <w:lsdException w:name="heading 2" w:semiHidden="1" w:uiPriority="9" w:unhideWhenUsed="1" w:qFormat="1"/>
@@ -4003,11 +4021,6 @@
     <w:lsdException w:name="List Table 5 Dark Accent 6" w:uiPriority="50"/>
     <w:lsdException w:name="List Table 6 Colorful Accent 6" w:uiPriority="51"/>
     <w:lsdException w:name="List Table 7 Colorful Accent 6" w:uiPriority="52"/>
-    <w:lsdException w:name="Mention" w:semiHidden="1" w:unhideWhenUsed="1"/>
-    <w:lsdException w:name="Smart Hyperlink" w:semiHidden="1" w:unhideWhenUsed="1"/>
-    <w:lsdException w:name="Hashtag" w:semiHidden="1" w:unhideWhenUsed="1"/>
-    <w:lsdException w:name="Unresolved Mention" w:semiHidden="1" w:unhideWhenUsed="1"/>
-    <w:lsdException w:name="Smart Link" w:semiHidden="1" w:unhideWhenUsed="1"/>
   </w:latentStyles>
   <w:style w:type="paragraph" w:default="1" w:styleId="Normal">
     <w:name w:val="Normal"/>
@@ -4160,7 +4173,7 @@
       <w:szCs w:val="32"/>
     </w:rPr>
   </w:style>
-  <w:style w:type="paragraph" w:styleId="TtuloTDC">
+  <w:style w:type="paragraph" w:styleId="TtulodeTDC">
     <w:name w:val="TOC Heading"/>
     <w:basedOn w:val="Ttulo1"/>
     <w:next w:val="Normal"/>
@@ -4226,11 +4239,11 @@
       <w:u w:val="single"/>
     </w:rPr>
   </w:style>
-  <w:style w:type="paragraph" w:styleId="Ttulo">
+  <w:style w:type="paragraph" w:styleId="Puesto">
     <w:name w:val="Title"/>
     <w:basedOn w:val="Normal"/>
     <w:next w:val="Normal"/>
-    <w:link w:val="TtuloCar"/>
+    <w:link w:val="PuestoCar"/>
     <w:qFormat/>
     <w:rsid w:val="001D3AB5"/>
     <w:pPr>
@@ -4246,10 +4259,10 @@
       <w:lang w:val="en-US"/>
     </w:rPr>
   </w:style>
-  <w:style w:type="character" w:customStyle="1" w:styleId="TtuloCar">
-    <w:name w:val="Título Car"/>
+  <w:style w:type="character" w:customStyle="1" w:styleId="PuestoCar">
+    <w:name w:val="Puesto Car"/>
     <w:basedOn w:val="Fuentedeprrafopredeter"/>
-    <w:link w:val="Ttulo"/>
+    <w:link w:val="Puesto"/>
     <w:rsid w:val="001D3AB5"/>
     <w:rPr>
       <w:rFonts w:ascii="Arial" w:eastAsia="Times New Roman" w:hAnsi="Arial" w:cs="Times New Roman"/>
@@ -4282,6 +4295,7 @@
       <w:spacing w:after="0" w:line="240" w:lineRule="auto"/>
     </w:pPr>
     <w:tblPr>
+      <w:tblInd w:w="0" w:type="dxa"/>
       <w:tblBorders>
         <w:top w:val="single" w:sz="4" w:space="0" w:color="auto"/>
         <w:left w:val="single" w:sz="4" w:space="0" w:color="auto"/>
@@ -4290,6 +4304,12 @@
         <w:insideH w:val="single" w:sz="4" w:space="0" w:color="auto"/>
         <w:insideV w:val="single" w:sz="4" w:space="0" w:color="auto"/>
       </w:tblBorders>
+      <w:tblCellMar>
+        <w:top w:w="0" w:type="dxa"/>
+        <w:left w:w="108" w:type="dxa"/>
+        <w:bottom w:w="0" w:type="dxa"/>
+        <w:right w:w="108" w:type="dxa"/>
+      </w:tblCellMar>
     </w:tblPr>
   </w:style>
   <w:style w:type="paragraph" w:styleId="Citadestacada">

</xml_diff>